<commit_message>
05 Swipe y animación marchitar
Code: Botones Touch
Code: Simulación Swipe UP
Asset: Animación marchitar y recoger
</commit_message>
<xml_diff>
--- a/docs/NOTAS_DESARROLLO.docx
+++ b/docs/NOTAS_DESARROLLO.docx
@@ -14,16 +14,8 @@
         <w:rPr>
           <w:lang w:val="es-AR"/>
         </w:rPr>
-        <w:t xml:space="preserve">Proyecto </w:t>
-      </w:r>
-      <w:proofErr w:type="spellStart"/>
-      <w:r>
-        <w:rPr>
-          <w:lang w:val="es-AR"/>
-        </w:rPr>
-        <w:t>Bouquet</w:t>
-      </w:r>
-      <w:proofErr w:type="spellEnd"/>
+        <w:t>Proyecto Bouquet</w:t>
+      </w:r>
     </w:p>
     <w:p>
       <w:pPr>
@@ -65,58 +57,21 @@
         </w:rPr>
         <w:t>Partiendo del análisis de videojuego inspiración escogido (</w:t>
       </w:r>
-      <w:proofErr w:type="spellStart"/>
-      <w:r>
-        <w:rPr>
-          <w:lang w:val="es-AR"/>
-        </w:rPr>
-        <w:fldChar w:fldCharType="begin"/>
-      </w:r>
-      <w:r>
-        <w:rPr>
-          <w:lang w:val="es-AR"/>
-        </w:rPr>
-        <w:instrText xml:space="preserve"> HYPERLINK "https://www.rayark.com/en/games/mandora/" </w:instrText>
-      </w:r>
-      <w:r>
-        <w:rPr>
-          <w:lang w:val="es-AR"/>
-        </w:rPr>
-      </w:r>
-      <w:r>
-        <w:rPr>
-          <w:lang w:val="es-AR"/>
-        </w:rPr>
-        <w:fldChar w:fldCharType="separate"/>
-      </w:r>
-      <w:r>
-        <w:rPr>
-          <w:rStyle w:val="Hipervnculo"/>
-          <w:lang w:val="es-AR"/>
-        </w:rPr>
-        <w:t>Mandora</w:t>
-      </w:r>
-      <w:proofErr w:type="spellEnd"/>
-      <w:r>
-        <w:rPr>
-          <w:lang w:val="es-AR"/>
-        </w:rPr>
-        <w:fldChar w:fldCharType="end"/>
-      </w:r>
-      <w:r>
-        <w:rPr>
-          <w:lang w:val="es-AR"/>
-        </w:rPr>
-        <w:t xml:space="preserve">) procedemos a detallar los componentes a construir del proyecto </w:t>
-      </w:r>
-      <w:proofErr w:type="spellStart"/>
-      <w:r>
-        <w:rPr>
-          <w:lang w:val="es-AR"/>
-        </w:rPr>
-        <w:t>Bouquet</w:t>
-      </w:r>
-      <w:proofErr w:type="spellEnd"/>
+      <w:hyperlink r:id="rId5" w:history="1">
+        <w:r>
+          <w:rPr>
+            <w:rStyle w:val="Hipervnculo"/>
+            <w:lang w:val="es-AR"/>
+          </w:rPr>
+          <w:t>Mandora</w:t>
+        </w:r>
+      </w:hyperlink>
+      <w:r>
+        <w:rPr>
+          <w:lang w:val="es-AR"/>
+        </w:rPr>
+        <w:t>) procedemos a detallar los componentes a construir del proyecto Bouquet</w:t>
+      </w:r>
       <w:r>
         <w:rPr>
           <w:lang w:val="es-AR"/>
@@ -205,25 +160,7 @@
         <w:rPr>
           <w:lang w:val="es-AR"/>
         </w:rPr>
-        <w:t xml:space="preserve">Interfaz de selección de modo de juego </w:t>
-      </w:r>
-      <w:r>
-        <w:rPr>
-          <w:lang w:val="es-AR"/>
-        </w:rPr>
-        <w:t>(</w:t>
-      </w:r>
-      <w:r>
-        <w:rPr>
-          <w:lang w:val="es-AR"/>
-        </w:rPr>
-        <w:t>2º</w:t>
-      </w:r>
-      <w:r>
-        <w:rPr>
-          <w:lang w:val="es-AR"/>
-        </w:rPr>
-        <w:t xml:space="preserve"> imagen de referencia)</w:t>
+        <w:t>Interfaz de selección de modo de juego (2º imagen de referencia)</w:t>
       </w:r>
     </w:p>
     <w:p>
@@ -254,19 +191,7 @@
         <w:rPr>
           <w:lang w:val="es-AR"/>
         </w:rPr>
-        <w:t xml:space="preserve"> (</w:t>
-      </w:r>
-      <w:r>
-        <w:rPr>
-          <w:lang w:val="es-AR"/>
-        </w:rPr>
-        <w:t>3</w:t>
-      </w:r>
-      <w:r>
-        <w:rPr>
-          <w:lang w:val="es-AR"/>
-        </w:rPr>
-        <w:t>º imagen de referencia)</w:t>
+        <w:t xml:space="preserve"> (3º imagen de referencia)</w:t>
       </w:r>
     </w:p>
     <w:p>
@@ -285,31 +210,7 @@
         <w:rPr>
           <w:lang w:val="es-AR"/>
         </w:rPr>
-        <w:t xml:space="preserve">Interfaz </w:t>
-      </w:r>
-      <w:r>
-        <w:rPr>
-          <w:lang w:val="es-AR"/>
-        </w:rPr>
-        <w:t>victoria</w:t>
-      </w:r>
-      <w:r>
-        <w:rPr>
-          <w:lang w:val="es-AR"/>
-        </w:rPr>
-        <w:t xml:space="preserve"> (</w:t>
-      </w:r>
-      <w:r>
-        <w:rPr>
-          <w:lang w:val="es-AR"/>
-        </w:rPr>
-        <w:t>4</w:t>
-      </w:r>
-      <w:r>
-        <w:rPr>
-          <w:lang w:val="es-AR"/>
-        </w:rPr>
-        <w:t>º imagen de referencia)</w:t>
+        <w:t>Interfaz victoria (4º imagen de referencia)</w:t>
       </w:r>
     </w:p>
     <w:p>
@@ -363,7 +264,7 @@
                     </pic:cNvPicPr>
                   </pic:nvPicPr>
                   <pic:blipFill>
-                    <a:blip r:embed="rId5" cstate="print">
+                    <a:blip r:embed="rId6" cstate="print">
                       <a:extLst>
                         <a:ext uri="{28A0092B-C50C-407E-A947-70E740481C1C}">
                           <a14:useLocalDpi xmlns:a14="http://schemas.microsoft.com/office/drawing/2010/main" val="0"/>
@@ -434,82 +335,6 @@
                 <pic:pic xmlns:pic="http://schemas.openxmlformats.org/drawingml/2006/picture">
                   <pic:nvPicPr>
                     <pic:cNvPr id="0" name="Picture 9"/>
-                    <pic:cNvPicPr>
-                      <a:picLocks noChangeAspect="1" noChangeArrowheads="1"/>
-                    </pic:cNvPicPr>
-                  </pic:nvPicPr>
-                  <pic:blipFill>
-                    <a:blip r:embed="rId6" cstate="print">
-                      <a:extLst>
-                        <a:ext uri="{28A0092B-C50C-407E-A947-70E740481C1C}">
-                          <a14:useLocalDpi xmlns:a14="http://schemas.microsoft.com/office/drawing/2010/main" val="0"/>
-                        </a:ext>
-                      </a:extLst>
-                    </a:blip>
-                    <a:srcRect/>
-                    <a:stretch>
-                      <a:fillRect/>
-                    </a:stretch>
-                  </pic:blipFill>
-                  <pic:spPr bwMode="auto">
-                    <a:xfrm>
-                      <a:off x="0" y="0"/>
-                      <a:ext cx="1275715" cy="2837180"/>
-                    </a:xfrm>
-                    <a:prstGeom prst="rect">
-                      <a:avLst/>
-                    </a:prstGeom>
-                    <a:noFill/>
-                    <a:ln>
-                      <a:noFill/>
-                    </a:ln>
-                  </pic:spPr>
-                </pic:pic>
-              </a:graphicData>
-            </a:graphic>
-            <wp14:sizeRelH relativeFrom="page">
-              <wp14:pctWidth>0</wp14:pctWidth>
-            </wp14:sizeRelH>
-            <wp14:sizeRelV relativeFrom="page">
-              <wp14:pctHeight>0</wp14:pctHeight>
-            </wp14:sizeRelV>
-          </wp:anchor>
-        </w:drawing>
-      </w:r>
-      <w:r>
-        <w:rPr>
-          <w:noProof/>
-          <w:lang w:val="es-AR"/>
-        </w:rPr>
-        <w:drawing>
-          <wp:anchor distT="0" distB="0" distL="114300" distR="114300" simplePos="0" relativeHeight="251660288" behindDoc="0" locked="0" layoutInCell="1" allowOverlap="1" wp14:anchorId="67173C58" wp14:editId="04C7B854">
-            <wp:simplePos x="0" y="0"/>
-            <wp:positionH relativeFrom="margin">
-              <wp:posOffset>2125980</wp:posOffset>
-            </wp:positionH>
-            <wp:positionV relativeFrom="paragraph">
-              <wp:posOffset>273050</wp:posOffset>
-            </wp:positionV>
-            <wp:extent cx="1275715" cy="2837180"/>
-            <wp:effectExtent l="0" t="0" r="635" b="1270"/>
-            <wp:wrapThrough wrapText="bothSides">
-              <wp:wrapPolygon edited="0">
-                <wp:start x="0" y="0"/>
-                <wp:lineTo x="0" y="21465"/>
-                <wp:lineTo x="21288" y="21465"/>
-                <wp:lineTo x="21288" y="0"/>
-                <wp:lineTo x="0" y="0"/>
-              </wp:wrapPolygon>
-            </wp:wrapThrough>
-            <wp:docPr id="3" name="Imagen 3"/>
-            <wp:cNvGraphicFramePr>
-              <a:graphicFrameLocks xmlns:a="http://schemas.openxmlformats.org/drawingml/2006/main" noChangeAspect="1"/>
-            </wp:cNvGraphicFramePr>
-            <a:graphic xmlns:a="http://schemas.openxmlformats.org/drawingml/2006/main">
-              <a:graphicData uri="http://schemas.openxmlformats.org/drawingml/2006/picture">
-                <pic:pic xmlns:pic="http://schemas.openxmlformats.org/drawingml/2006/picture">
-                  <pic:nvPicPr>
-                    <pic:cNvPr id="0" name="Picture 3"/>
                     <pic:cNvPicPr>
                       <a:picLocks noChangeAspect="1" noChangeArrowheads="1"/>
                     </pic:cNvPicPr>
@@ -558,6 +383,82 @@
           <w:lang w:val="es-AR"/>
         </w:rPr>
         <w:drawing>
+          <wp:anchor distT="0" distB="0" distL="114300" distR="114300" simplePos="0" relativeHeight="251660288" behindDoc="0" locked="0" layoutInCell="1" allowOverlap="1" wp14:anchorId="67173C58" wp14:editId="04C7B854">
+            <wp:simplePos x="0" y="0"/>
+            <wp:positionH relativeFrom="margin">
+              <wp:posOffset>2125980</wp:posOffset>
+            </wp:positionH>
+            <wp:positionV relativeFrom="paragraph">
+              <wp:posOffset>273050</wp:posOffset>
+            </wp:positionV>
+            <wp:extent cx="1275715" cy="2837180"/>
+            <wp:effectExtent l="0" t="0" r="635" b="1270"/>
+            <wp:wrapThrough wrapText="bothSides">
+              <wp:wrapPolygon edited="0">
+                <wp:start x="0" y="0"/>
+                <wp:lineTo x="0" y="21465"/>
+                <wp:lineTo x="21288" y="21465"/>
+                <wp:lineTo x="21288" y="0"/>
+                <wp:lineTo x="0" y="0"/>
+              </wp:wrapPolygon>
+            </wp:wrapThrough>
+            <wp:docPr id="3" name="Imagen 3"/>
+            <wp:cNvGraphicFramePr>
+              <a:graphicFrameLocks xmlns:a="http://schemas.openxmlformats.org/drawingml/2006/main" noChangeAspect="1"/>
+            </wp:cNvGraphicFramePr>
+            <a:graphic xmlns:a="http://schemas.openxmlformats.org/drawingml/2006/main">
+              <a:graphicData uri="http://schemas.openxmlformats.org/drawingml/2006/picture">
+                <pic:pic xmlns:pic="http://schemas.openxmlformats.org/drawingml/2006/picture">
+                  <pic:nvPicPr>
+                    <pic:cNvPr id="0" name="Picture 3"/>
+                    <pic:cNvPicPr>
+                      <a:picLocks noChangeAspect="1" noChangeArrowheads="1"/>
+                    </pic:cNvPicPr>
+                  </pic:nvPicPr>
+                  <pic:blipFill>
+                    <a:blip r:embed="rId8" cstate="print">
+                      <a:extLst>
+                        <a:ext uri="{28A0092B-C50C-407E-A947-70E740481C1C}">
+                          <a14:useLocalDpi xmlns:a14="http://schemas.microsoft.com/office/drawing/2010/main" val="0"/>
+                        </a:ext>
+                      </a:extLst>
+                    </a:blip>
+                    <a:srcRect/>
+                    <a:stretch>
+                      <a:fillRect/>
+                    </a:stretch>
+                  </pic:blipFill>
+                  <pic:spPr bwMode="auto">
+                    <a:xfrm>
+                      <a:off x="0" y="0"/>
+                      <a:ext cx="1275715" cy="2837180"/>
+                    </a:xfrm>
+                    <a:prstGeom prst="rect">
+                      <a:avLst/>
+                    </a:prstGeom>
+                    <a:noFill/>
+                    <a:ln>
+                      <a:noFill/>
+                    </a:ln>
+                  </pic:spPr>
+                </pic:pic>
+              </a:graphicData>
+            </a:graphic>
+            <wp14:sizeRelH relativeFrom="page">
+              <wp14:pctWidth>0</wp14:pctWidth>
+            </wp14:sizeRelH>
+            <wp14:sizeRelV relativeFrom="page">
+              <wp14:pctHeight>0</wp14:pctHeight>
+            </wp14:sizeRelV>
+          </wp:anchor>
+        </w:drawing>
+      </w:r>
+      <w:r>
+        <w:rPr>
+          <w:noProof/>
+          <w:lang w:val="es-AR"/>
+        </w:rPr>
+        <w:drawing>
           <wp:anchor distT="0" distB="0" distL="114300" distR="114300" simplePos="0" relativeHeight="251658240" behindDoc="0" locked="0" layoutInCell="1" allowOverlap="1" wp14:anchorId="1D18D1BB" wp14:editId="3646CB72">
             <wp:simplePos x="0" y="0"/>
             <wp:positionH relativeFrom="column">
@@ -591,7 +492,7 @@
                     </pic:cNvPicPr>
                   </pic:nvPicPr>
                   <pic:blipFill>
-                    <a:blip r:embed="rId8" cstate="print">
+                    <a:blip r:embed="rId9" cstate="print">
                       <a:extLst>
                         <a:ext uri="{28A0092B-C50C-407E-A947-70E740481C1C}">
                           <a14:useLocalDpi xmlns:a14="http://schemas.microsoft.com/office/drawing/2010/main" val="0"/>
@@ -667,7 +568,7 @@
                     </pic:cNvPicPr>
                   </pic:nvPicPr>
                   <pic:blipFill>
-                    <a:blip r:embed="rId9" cstate="print">
+                    <a:blip r:embed="rId10" cstate="print">
                       <a:extLst>
                         <a:ext uri="{28A0092B-C50C-407E-A947-70E740481C1C}">
                           <a14:useLocalDpi xmlns:a14="http://schemas.microsoft.com/office/drawing/2010/main" val="0"/>
@@ -708,31 +609,13 @@
         <w:rPr>
           <w:lang w:val="es-AR"/>
         </w:rPr>
-        <w:t xml:space="preserve">Interfaz </w:t>
-      </w:r>
-      <w:r>
-        <w:rPr>
-          <w:lang w:val="es-AR"/>
-        </w:rPr>
-        <w:t>derrota</w:t>
-      </w:r>
-      <w:r>
-        <w:rPr>
-          <w:lang w:val="es-AR"/>
-        </w:rPr>
-        <w:t xml:space="preserve"> (</w:t>
-      </w:r>
-      <w:r>
-        <w:rPr>
-          <w:lang w:val="es-AR"/>
-        </w:rPr>
-        <w:t>5</w:t>
-      </w:r>
-      <w:r>
-        <w:rPr>
-          <w:lang w:val="es-AR"/>
-        </w:rPr>
-        <w:t xml:space="preserve">º </w:t>
+        <w:t>Interfaz derrota (</w:t>
+      </w:r>
+      <w:r>
+        <w:rPr>
+          <w:lang w:val="es-AR"/>
+        </w:rPr>
+        <w:t xml:space="preserve">5º </w:t>
       </w:r>
       <w:r>
         <w:rPr>
@@ -780,46 +663,47 @@
           <w:rFonts w:cstheme="minorHAnsi"/>
           <w:lang w:val="es-AR"/>
         </w:rPr>
-        <w:t xml:space="preserve">El nivel en el videojuego de referencia está compuesto por 14 hoyos donde se generan los elementos a recoger. Cada elemento tiene su propio </w:t>
-      </w:r>
-      <w:proofErr w:type="spellStart"/>
+        <w:t xml:space="preserve">El nivel en el videojuego de referencia está compuesto por 14 hoyos donde se generan los elementos a recoger. Cada elemento tiene su propio timer de recolección, no precisamente sincronizado con </w:t>
+      </w:r>
       <w:r>
         <w:rPr>
           <w:rFonts w:cstheme="minorHAnsi"/>
           <w:lang w:val="es-AR"/>
         </w:rPr>
-        <w:t>timer</w:t>
-      </w:r>
-      <w:proofErr w:type="spellEnd"/>
-      <w:r>
+        <w:t>los otros elementos. En función del momento en el que el jugador recolecta el elemento, la “mandora” suma punto o no.</w:t>
+      </w:r>
+    </w:p>
+    <w:p>
+      <w:pPr>
+        <w:jc w:val="both"/>
         <w:rPr>
           <w:rFonts w:cstheme="minorHAnsi"/>
           <w:lang w:val="es-AR"/>
         </w:rPr>
-        <w:t xml:space="preserve"> de recolección, no precisamente sincronizado con </w:t>
-      </w:r>
+      </w:pPr>
       <w:r>
         <w:rPr>
           <w:rFonts w:cstheme="minorHAnsi"/>
           <w:lang w:val="es-AR"/>
         </w:rPr>
-        <w:t>los otros elementos. En función del momento en el que el jugador recolecta el elemento, la “</w:t>
-      </w:r>
-      <w:proofErr w:type="spellStart"/>
-      <w:r>
+        <w:t>Se cuenta con un tiempo establecido para alcanzar cierto puntaje. En el caso de que el tiempo se agote antes de “cultivar la cantidad de mandoras requeridas” el usuario pierde el nivel.</w:t>
+      </w:r>
+    </w:p>
+    <w:p>
+      <w:pPr>
+        <w:jc w:val="both"/>
         <w:rPr>
           <w:rFonts w:cstheme="minorHAnsi"/>
           <w:lang w:val="es-AR"/>
         </w:rPr>
-        <w:t>mandora</w:t>
-      </w:r>
-      <w:proofErr w:type="spellEnd"/>
+      </w:pPr>
       <w:r>
         <w:rPr>
           <w:rFonts w:cstheme="minorHAnsi"/>
           <w:lang w:val="es-AR"/>
         </w:rPr>
-        <w:t>” suma punto o no.</w:t>
+        <w:lastRenderedPageBreak/>
+        <w:t>Existe también una bonificación por combos, producidas por una racha de cultivación de mandoras en buen estado.</w:t>
       </w:r>
     </w:p>
     <w:p>
@@ -835,87 +719,22 @@
           <w:rFonts w:cstheme="minorHAnsi"/>
           <w:lang w:val="es-AR"/>
         </w:rPr>
-        <w:t xml:space="preserve">Se cuenta con un tiempo establecido para alcanzar cierto puntaje. En el caso de que el tiempo se agote antes de “cultivar la cantidad de </w:t>
-      </w:r>
-      <w:proofErr w:type="spellStart"/>
-      <w:r>
+        <w:t>El HUB y el fondo se complementan con el escenario en términos artístico y de usabilidad.</w:t>
+      </w:r>
+    </w:p>
+    <w:p>
+      <w:pPr>
+        <w:jc w:val="both"/>
         <w:rPr>
           <w:rFonts w:cstheme="minorHAnsi"/>
           <w:lang w:val="es-AR"/>
         </w:rPr>
-        <w:t>mandoras</w:t>
-      </w:r>
-      <w:proofErr w:type="spellEnd"/>
+      </w:pPr>
       <w:r>
         <w:rPr>
           <w:rFonts w:cstheme="minorHAnsi"/>
           <w:lang w:val="es-AR"/>
         </w:rPr>
-        <w:t xml:space="preserve"> requeridas” el usuario pierde el nivel.</w:t>
-      </w:r>
-    </w:p>
-    <w:p>
-      <w:pPr>
-        <w:jc w:val="both"/>
-        <w:rPr>
-          <w:rFonts w:cstheme="minorHAnsi"/>
-          <w:lang w:val="es-AR"/>
-        </w:rPr>
-      </w:pPr>
-      <w:r>
-        <w:rPr>
-          <w:rFonts w:cstheme="minorHAnsi"/>
-          <w:lang w:val="es-AR"/>
-        </w:rPr>
-        <w:lastRenderedPageBreak/>
-        <w:t xml:space="preserve">Existe también una bonificación por combos, producidas por una racha de cultivación de </w:t>
-      </w:r>
-      <w:proofErr w:type="spellStart"/>
-      <w:r>
-        <w:rPr>
-          <w:rFonts w:cstheme="minorHAnsi"/>
-          <w:lang w:val="es-AR"/>
-        </w:rPr>
-        <w:t>mandoras</w:t>
-      </w:r>
-      <w:proofErr w:type="spellEnd"/>
-      <w:r>
-        <w:rPr>
-          <w:rFonts w:cstheme="minorHAnsi"/>
-          <w:lang w:val="es-AR"/>
-        </w:rPr>
-        <w:t xml:space="preserve"> en buen estado.</w:t>
-      </w:r>
-    </w:p>
-    <w:p>
-      <w:pPr>
-        <w:jc w:val="both"/>
-        <w:rPr>
-          <w:rFonts w:cstheme="minorHAnsi"/>
-          <w:lang w:val="es-AR"/>
-        </w:rPr>
-      </w:pPr>
-      <w:r>
-        <w:rPr>
-          <w:rFonts w:cstheme="minorHAnsi"/>
-          <w:lang w:val="es-AR"/>
-        </w:rPr>
-        <w:t>El HUB y el fondo se complementan con el escenario en términos artístico y de usabilidad.</w:t>
-      </w:r>
-    </w:p>
-    <w:p>
-      <w:pPr>
-        <w:jc w:val="both"/>
-        <w:rPr>
-          <w:rFonts w:cstheme="minorHAnsi"/>
-          <w:lang w:val="es-AR"/>
-        </w:rPr>
-      </w:pPr>
-      <w:r>
-        <w:rPr>
-          <w:rFonts w:cstheme="minorHAnsi"/>
-          <w:lang w:val="es-AR"/>
-        </w:rPr>
         <w:t>Se divisa publicidad en el margen inferior de la pantalla.</w:t>
       </w:r>
     </w:p>
@@ -931,13 +750,13 @@
           <w:lang w:val="es-AR"/>
         </w:rPr>
         <w:drawing>
-          <wp:anchor distT="0" distB="0" distL="114300" distR="114300" simplePos="0" relativeHeight="251663360" behindDoc="0" locked="0" layoutInCell="1" allowOverlap="1" wp14:anchorId="7D1C1E35" wp14:editId="63B79AC8">
+          <wp:anchor distT="0" distB="0" distL="114300" distR="114300" simplePos="0" relativeHeight="251663360" behindDoc="0" locked="0" layoutInCell="1" allowOverlap="1" wp14:anchorId="7D1C1E35" wp14:editId="2CDAE742">
             <wp:simplePos x="0" y="0"/>
             <wp:positionH relativeFrom="margin">
-              <wp:align>center</wp:align>
+              <wp:posOffset>2038350</wp:posOffset>
             </wp:positionH>
             <wp:positionV relativeFrom="paragraph">
-              <wp:posOffset>83185</wp:posOffset>
+              <wp:posOffset>36830</wp:posOffset>
             </wp:positionV>
             <wp:extent cx="1938655" cy="4310380"/>
             <wp:effectExtent l="0" t="0" r="4445" b="0"/>
@@ -964,7 +783,7 @@
                     </pic:cNvPicPr>
                   </pic:nvPicPr>
                   <pic:blipFill>
-                    <a:blip r:embed="rId10" cstate="print">
+                    <a:blip r:embed="rId11" cstate="print">
                       <a:extLst>
                         <a:ext uri="{28A0092B-C50C-407E-A947-70E740481C1C}">
                           <a14:useLocalDpi xmlns:a14="http://schemas.microsoft.com/office/drawing/2010/main" val="0"/>
@@ -1001,6 +820,188 @@
           </wp:anchor>
         </w:drawing>
       </w:r>
+    </w:p>
+    <w:p>
+      <w:pPr>
+        <w:rPr>
+          <w:lang w:val="es-AR"/>
+        </w:rPr>
+      </w:pPr>
+    </w:p>
+    <w:p>
+      <w:pPr>
+        <w:rPr>
+          <w:lang w:val="es-AR"/>
+        </w:rPr>
+      </w:pPr>
+    </w:p>
+    <w:p>
+      <w:pPr>
+        <w:rPr>
+          <w:lang w:val="es-AR"/>
+        </w:rPr>
+      </w:pPr>
+    </w:p>
+    <w:p>
+      <w:pPr>
+        <w:rPr>
+          <w:lang w:val="es-AR"/>
+        </w:rPr>
+      </w:pPr>
+    </w:p>
+    <w:p>
+      <w:pPr>
+        <w:rPr>
+          <w:lang w:val="es-AR"/>
+        </w:rPr>
+      </w:pPr>
+    </w:p>
+    <w:p>
+      <w:pPr>
+        <w:rPr>
+          <w:lang w:val="es-AR"/>
+        </w:rPr>
+      </w:pPr>
+    </w:p>
+    <w:p>
+      <w:pPr>
+        <w:rPr>
+          <w:lang w:val="es-AR"/>
+        </w:rPr>
+      </w:pPr>
+    </w:p>
+    <w:p>
+      <w:pPr>
+        <w:rPr>
+          <w:lang w:val="es-AR"/>
+        </w:rPr>
+      </w:pPr>
+    </w:p>
+    <w:p>
+      <w:pPr>
+        <w:rPr>
+          <w:lang w:val="es-AR"/>
+        </w:rPr>
+      </w:pPr>
+    </w:p>
+    <w:p>
+      <w:pPr>
+        <w:rPr>
+          <w:lang w:val="es-AR"/>
+        </w:rPr>
+      </w:pPr>
+    </w:p>
+    <w:p>
+      <w:pPr>
+        <w:rPr>
+          <w:lang w:val="es-AR"/>
+        </w:rPr>
+      </w:pPr>
+    </w:p>
+    <w:p>
+      <w:pPr>
+        <w:rPr>
+          <w:lang w:val="es-AR"/>
+        </w:rPr>
+      </w:pPr>
+    </w:p>
+    <w:p>
+      <w:pPr>
+        <w:rPr>
+          <w:lang w:val="es-AR"/>
+        </w:rPr>
+      </w:pPr>
+    </w:p>
+    <w:p>
+      <w:pPr>
+        <w:rPr>
+          <w:lang w:val="es-AR"/>
+        </w:rPr>
+      </w:pPr>
+    </w:p>
+    <w:p>
+      <w:pPr>
+        <w:rPr>
+          <w:lang w:val="es-AR"/>
+        </w:rPr>
+      </w:pPr>
+    </w:p>
+    <w:p>
+      <w:pPr>
+        <w:rPr>
+          <w:lang w:val="es-AR"/>
+        </w:rPr>
+      </w:pPr>
+    </w:p>
+    <w:p>
+      <w:pPr>
+        <w:pStyle w:val="Ttulo2"/>
+        <w:rPr>
+          <w:lang w:val="es-AR"/>
+        </w:rPr>
+      </w:pPr>
+      <w:r>
+        <w:rPr>
+          <w:lang w:val="es-AR"/>
+        </w:rPr>
+        <w:t>1º iteración</w:t>
+      </w:r>
+    </w:p>
+    <w:p>
+      <w:pPr>
+        <w:rPr>
+          <w:lang w:val="es-AR"/>
+        </w:rPr>
+      </w:pPr>
+    </w:p>
+    <w:p>
+      <w:pPr>
+        <w:rPr>
+          <w:lang w:val="es-AR"/>
+        </w:rPr>
+      </w:pPr>
+      <w:r>
+        <w:rPr>
+          <w:lang w:val="es-AR"/>
+        </w:rPr>
+        <w:t>Escena flores</w:t>
+      </w:r>
+    </w:p>
+    <w:p>
+      <w:pPr>
+        <w:rPr>
+          <w:u w:val="single"/>
+          <w:lang w:val="es-AR"/>
+        </w:rPr>
+      </w:pPr>
+      <w:r>
+        <w:rPr>
+          <w:lang w:val="es-AR"/>
+        </w:rPr>
+        <w:t>Drag flores (</w:t>
+      </w:r>
+      <w:hyperlink r:id="rId12" w:history="1">
+        <w:r>
+          <w:rPr>
+            <w:rStyle w:val="Hipervnculo"/>
+            <w:lang w:val="es-AR"/>
+          </w:rPr>
+          <w:t>Ejemplo Referencia</w:t>
+        </w:r>
+      </w:hyperlink>
+      <w:r>
+        <w:rPr>
+          <w:lang w:val="es-AR"/>
+        </w:rPr>
+        <w:t>)</w:t>
+      </w:r>
+    </w:p>
+    <w:p>
+      <w:pPr>
+        <w:rPr>
+          <w:lang w:val="es-AR"/>
+        </w:rPr>
+      </w:pPr>
     </w:p>
     <w:sectPr>
       <w:pgSz w:w="12240" w:h="15840"/>

</xml_diff>

<commit_message>
06 Script de nivel y recoger flor
Code: Animaciones IDLE, PICK y WILT
Code: Script level
Code: Escena HUD
</commit_message>
<xml_diff>
--- a/docs/NOTAS_DESARROLLO.docx
+++ b/docs/NOTAS_DESARROLLO.docx
@@ -14,8 +14,16 @@
         <w:rPr>
           <w:lang w:val="es-AR"/>
         </w:rPr>
-        <w:t>Proyecto Bouquet</w:t>
-      </w:r>
+        <w:t xml:space="preserve">Proyecto </w:t>
+      </w:r>
+      <w:proofErr w:type="spellStart"/>
+      <w:r>
+        <w:rPr>
+          <w:lang w:val="es-AR"/>
+        </w:rPr>
+        <w:t>Bouquet</w:t>
+      </w:r>
+      <w:proofErr w:type="spellEnd"/>
     </w:p>
     <w:p>
       <w:pPr>
@@ -57,21 +65,53 @@
         </w:rPr>
         <w:t>Partiendo del análisis de videojuego inspiración escogido (</w:t>
       </w:r>
-      <w:hyperlink r:id="rId5" w:history="1">
-        <w:r>
-          <w:rPr>
-            <w:rStyle w:val="Hipervnculo"/>
-            <w:lang w:val="es-AR"/>
-          </w:rPr>
-          <w:t>Mandora</w:t>
-        </w:r>
-      </w:hyperlink>
-      <w:r>
-        <w:rPr>
-          <w:lang w:val="es-AR"/>
-        </w:rPr>
-        <w:t>) procedemos a detallar los componentes a construir del proyecto Bouquet</w:t>
-      </w:r>
+      <w:proofErr w:type="spellStart"/>
+      <w:r>
+        <w:rPr>
+          <w:lang w:val="es-AR"/>
+        </w:rPr>
+        <w:fldChar w:fldCharType="begin"/>
+      </w:r>
+      <w:r>
+        <w:rPr>
+          <w:lang w:val="es-AR"/>
+        </w:rPr>
+        <w:instrText xml:space="preserve"> HYPERLINK "https://www.rayark.com/en/games/mandora/" </w:instrText>
+      </w:r>
+      <w:r>
+        <w:rPr>
+          <w:lang w:val="es-AR"/>
+        </w:rPr>
+        <w:fldChar w:fldCharType="separate"/>
+      </w:r>
+      <w:r>
+        <w:rPr>
+          <w:rStyle w:val="Hipervnculo"/>
+          <w:lang w:val="es-AR"/>
+        </w:rPr>
+        <w:t>Mandora</w:t>
+      </w:r>
+      <w:proofErr w:type="spellEnd"/>
+      <w:r>
+        <w:rPr>
+          <w:lang w:val="es-AR"/>
+        </w:rPr>
+        <w:fldChar w:fldCharType="end"/>
+      </w:r>
+      <w:r>
+        <w:rPr>
+          <w:lang w:val="es-AR"/>
+        </w:rPr>
+        <w:t xml:space="preserve">) procedemos a detallar los componentes a construir del proyecto </w:t>
+      </w:r>
+      <w:proofErr w:type="spellStart"/>
+      <w:r>
+        <w:rPr>
+          <w:lang w:val="es-AR"/>
+        </w:rPr>
+        <w:t>Bouquet</w:t>
+      </w:r>
+      <w:proofErr w:type="spellEnd"/>
       <w:r>
         <w:rPr>
           <w:lang w:val="es-AR"/>
@@ -264,7 +304,7 @@
                     </pic:cNvPicPr>
                   </pic:nvPicPr>
                   <pic:blipFill>
-                    <a:blip r:embed="rId6" cstate="print">
+                    <a:blip r:embed="rId5" cstate="print">
                       <a:extLst>
                         <a:ext uri="{28A0092B-C50C-407E-A947-70E740481C1C}">
                           <a14:useLocalDpi xmlns:a14="http://schemas.microsoft.com/office/drawing/2010/main" val="0"/>
@@ -335,6 +375,82 @@
                 <pic:pic xmlns:pic="http://schemas.openxmlformats.org/drawingml/2006/picture">
                   <pic:nvPicPr>
                     <pic:cNvPr id="0" name="Picture 9"/>
+                    <pic:cNvPicPr>
+                      <a:picLocks noChangeAspect="1" noChangeArrowheads="1"/>
+                    </pic:cNvPicPr>
+                  </pic:nvPicPr>
+                  <pic:blipFill>
+                    <a:blip r:embed="rId6" cstate="print">
+                      <a:extLst>
+                        <a:ext uri="{28A0092B-C50C-407E-A947-70E740481C1C}">
+                          <a14:useLocalDpi xmlns:a14="http://schemas.microsoft.com/office/drawing/2010/main" val="0"/>
+                        </a:ext>
+                      </a:extLst>
+                    </a:blip>
+                    <a:srcRect/>
+                    <a:stretch>
+                      <a:fillRect/>
+                    </a:stretch>
+                  </pic:blipFill>
+                  <pic:spPr bwMode="auto">
+                    <a:xfrm>
+                      <a:off x="0" y="0"/>
+                      <a:ext cx="1275715" cy="2837180"/>
+                    </a:xfrm>
+                    <a:prstGeom prst="rect">
+                      <a:avLst/>
+                    </a:prstGeom>
+                    <a:noFill/>
+                    <a:ln>
+                      <a:noFill/>
+                    </a:ln>
+                  </pic:spPr>
+                </pic:pic>
+              </a:graphicData>
+            </a:graphic>
+            <wp14:sizeRelH relativeFrom="page">
+              <wp14:pctWidth>0</wp14:pctWidth>
+            </wp14:sizeRelH>
+            <wp14:sizeRelV relativeFrom="page">
+              <wp14:pctHeight>0</wp14:pctHeight>
+            </wp14:sizeRelV>
+          </wp:anchor>
+        </w:drawing>
+      </w:r>
+      <w:r>
+        <w:rPr>
+          <w:noProof/>
+          <w:lang w:val="es-AR"/>
+        </w:rPr>
+        <w:drawing>
+          <wp:anchor distT="0" distB="0" distL="114300" distR="114300" simplePos="0" relativeHeight="251660288" behindDoc="0" locked="0" layoutInCell="1" allowOverlap="1" wp14:anchorId="67173C58" wp14:editId="04C7B854">
+            <wp:simplePos x="0" y="0"/>
+            <wp:positionH relativeFrom="margin">
+              <wp:posOffset>2125980</wp:posOffset>
+            </wp:positionH>
+            <wp:positionV relativeFrom="paragraph">
+              <wp:posOffset>273050</wp:posOffset>
+            </wp:positionV>
+            <wp:extent cx="1275715" cy="2837180"/>
+            <wp:effectExtent l="0" t="0" r="635" b="1270"/>
+            <wp:wrapThrough wrapText="bothSides">
+              <wp:wrapPolygon edited="0">
+                <wp:start x="0" y="0"/>
+                <wp:lineTo x="0" y="21465"/>
+                <wp:lineTo x="21288" y="21465"/>
+                <wp:lineTo x="21288" y="0"/>
+                <wp:lineTo x="0" y="0"/>
+              </wp:wrapPolygon>
+            </wp:wrapThrough>
+            <wp:docPr id="3" name="Imagen 3"/>
+            <wp:cNvGraphicFramePr>
+              <a:graphicFrameLocks xmlns:a="http://schemas.openxmlformats.org/drawingml/2006/main" noChangeAspect="1"/>
+            </wp:cNvGraphicFramePr>
+            <a:graphic xmlns:a="http://schemas.openxmlformats.org/drawingml/2006/main">
+              <a:graphicData uri="http://schemas.openxmlformats.org/drawingml/2006/picture">
+                <pic:pic xmlns:pic="http://schemas.openxmlformats.org/drawingml/2006/picture">
+                  <pic:nvPicPr>
+                    <pic:cNvPr id="0" name="Picture 3"/>
                     <pic:cNvPicPr>
                       <a:picLocks noChangeAspect="1" noChangeArrowheads="1"/>
                     </pic:cNvPicPr>
@@ -383,82 +499,6 @@
           <w:lang w:val="es-AR"/>
         </w:rPr>
         <w:drawing>
-          <wp:anchor distT="0" distB="0" distL="114300" distR="114300" simplePos="0" relativeHeight="251660288" behindDoc="0" locked="0" layoutInCell="1" allowOverlap="1" wp14:anchorId="67173C58" wp14:editId="04C7B854">
-            <wp:simplePos x="0" y="0"/>
-            <wp:positionH relativeFrom="margin">
-              <wp:posOffset>2125980</wp:posOffset>
-            </wp:positionH>
-            <wp:positionV relativeFrom="paragraph">
-              <wp:posOffset>273050</wp:posOffset>
-            </wp:positionV>
-            <wp:extent cx="1275715" cy="2837180"/>
-            <wp:effectExtent l="0" t="0" r="635" b="1270"/>
-            <wp:wrapThrough wrapText="bothSides">
-              <wp:wrapPolygon edited="0">
-                <wp:start x="0" y="0"/>
-                <wp:lineTo x="0" y="21465"/>
-                <wp:lineTo x="21288" y="21465"/>
-                <wp:lineTo x="21288" y="0"/>
-                <wp:lineTo x="0" y="0"/>
-              </wp:wrapPolygon>
-            </wp:wrapThrough>
-            <wp:docPr id="3" name="Imagen 3"/>
-            <wp:cNvGraphicFramePr>
-              <a:graphicFrameLocks xmlns:a="http://schemas.openxmlformats.org/drawingml/2006/main" noChangeAspect="1"/>
-            </wp:cNvGraphicFramePr>
-            <a:graphic xmlns:a="http://schemas.openxmlformats.org/drawingml/2006/main">
-              <a:graphicData uri="http://schemas.openxmlformats.org/drawingml/2006/picture">
-                <pic:pic xmlns:pic="http://schemas.openxmlformats.org/drawingml/2006/picture">
-                  <pic:nvPicPr>
-                    <pic:cNvPr id="0" name="Picture 3"/>
-                    <pic:cNvPicPr>
-                      <a:picLocks noChangeAspect="1" noChangeArrowheads="1"/>
-                    </pic:cNvPicPr>
-                  </pic:nvPicPr>
-                  <pic:blipFill>
-                    <a:blip r:embed="rId8" cstate="print">
-                      <a:extLst>
-                        <a:ext uri="{28A0092B-C50C-407E-A947-70E740481C1C}">
-                          <a14:useLocalDpi xmlns:a14="http://schemas.microsoft.com/office/drawing/2010/main" val="0"/>
-                        </a:ext>
-                      </a:extLst>
-                    </a:blip>
-                    <a:srcRect/>
-                    <a:stretch>
-                      <a:fillRect/>
-                    </a:stretch>
-                  </pic:blipFill>
-                  <pic:spPr bwMode="auto">
-                    <a:xfrm>
-                      <a:off x="0" y="0"/>
-                      <a:ext cx="1275715" cy="2837180"/>
-                    </a:xfrm>
-                    <a:prstGeom prst="rect">
-                      <a:avLst/>
-                    </a:prstGeom>
-                    <a:noFill/>
-                    <a:ln>
-                      <a:noFill/>
-                    </a:ln>
-                  </pic:spPr>
-                </pic:pic>
-              </a:graphicData>
-            </a:graphic>
-            <wp14:sizeRelH relativeFrom="page">
-              <wp14:pctWidth>0</wp14:pctWidth>
-            </wp14:sizeRelH>
-            <wp14:sizeRelV relativeFrom="page">
-              <wp14:pctHeight>0</wp14:pctHeight>
-            </wp14:sizeRelV>
-          </wp:anchor>
-        </w:drawing>
-      </w:r>
-      <w:r>
-        <w:rPr>
-          <w:noProof/>
-          <w:lang w:val="es-AR"/>
-        </w:rPr>
-        <w:drawing>
           <wp:anchor distT="0" distB="0" distL="114300" distR="114300" simplePos="0" relativeHeight="251658240" behindDoc="0" locked="0" layoutInCell="1" allowOverlap="1" wp14:anchorId="1D18D1BB" wp14:editId="3646CB72">
             <wp:simplePos x="0" y="0"/>
             <wp:positionH relativeFrom="column">
@@ -492,7 +532,7 @@
                     </pic:cNvPicPr>
                   </pic:nvPicPr>
                   <pic:blipFill>
-                    <a:blip r:embed="rId9" cstate="print">
+                    <a:blip r:embed="rId8" cstate="print">
                       <a:extLst>
                         <a:ext uri="{28A0092B-C50C-407E-A947-70E740481C1C}">
                           <a14:useLocalDpi xmlns:a14="http://schemas.microsoft.com/office/drawing/2010/main" val="0"/>
@@ -568,7 +608,7 @@
                     </pic:cNvPicPr>
                   </pic:nvPicPr>
                   <pic:blipFill>
-                    <a:blip r:embed="rId10" cstate="print">
+                    <a:blip r:embed="rId9" cstate="print">
                       <a:extLst>
                         <a:ext uri="{28A0092B-C50C-407E-A947-70E740481C1C}">
                           <a14:useLocalDpi xmlns:a14="http://schemas.microsoft.com/office/drawing/2010/main" val="0"/>
@@ -663,14 +703,46 @@
           <w:rFonts w:cstheme="minorHAnsi"/>
           <w:lang w:val="es-AR"/>
         </w:rPr>
-        <w:t xml:space="preserve">El nivel en el videojuego de referencia está compuesto por 14 hoyos donde se generan los elementos a recoger. Cada elemento tiene su propio timer de recolección, no precisamente sincronizado con </w:t>
-      </w:r>
+        <w:t xml:space="preserve">El nivel en el videojuego de referencia está compuesto por 14 hoyos donde se generan los elementos a recoger. Cada elemento tiene su propio </w:t>
+      </w:r>
+      <w:proofErr w:type="spellStart"/>
       <w:r>
         <w:rPr>
           <w:rFonts w:cstheme="minorHAnsi"/>
           <w:lang w:val="es-AR"/>
         </w:rPr>
-        <w:t>los otros elementos. En función del momento en el que el jugador recolecta el elemento, la “mandora” suma punto o no.</w:t>
+        <w:t>timer</w:t>
+      </w:r>
+      <w:proofErr w:type="spellEnd"/>
+      <w:r>
+        <w:rPr>
+          <w:rFonts w:cstheme="minorHAnsi"/>
+          <w:lang w:val="es-AR"/>
+        </w:rPr>
+        <w:t xml:space="preserve"> de recolección, no precisamente sincronizado con </w:t>
+      </w:r>
+      <w:r>
+        <w:rPr>
+          <w:rFonts w:cstheme="minorHAnsi"/>
+          <w:lang w:val="es-AR"/>
+        </w:rPr>
+        <w:t>los otros elementos. En función del momento en el que el jugador recolecta el elemento, la “</w:t>
+      </w:r>
+      <w:proofErr w:type="spellStart"/>
+      <w:r>
+        <w:rPr>
+          <w:rFonts w:cstheme="minorHAnsi"/>
+          <w:lang w:val="es-AR"/>
+        </w:rPr>
+        <w:t>mandora</w:t>
+      </w:r>
+      <w:proofErr w:type="spellEnd"/>
+      <w:r>
+        <w:rPr>
+          <w:rFonts w:cstheme="minorHAnsi"/>
+          <w:lang w:val="es-AR"/>
+        </w:rPr>
+        <w:t>” suma punto o no.</w:t>
       </w:r>
     </w:p>
     <w:p>
@@ -686,7 +758,23 @@
           <w:rFonts w:cstheme="minorHAnsi"/>
           <w:lang w:val="es-AR"/>
         </w:rPr>
-        <w:t>Se cuenta con un tiempo establecido para alcanzar cierto puntaje. En el caso de que el tiempo se agote antes de “cultivar la cantidad de mandoras requeridas” el usuario pierde el nivel.</w:t>
+        <w:t xml:space="preserve">Se cuenta con un tiempo establecido para alcanzar cierto puntaje. En el caso de que el tiempo se agote antes de “cultivar la cantidad de </w:t>
+      </w:r>
+      <w:proofErr w:type="spellStart"/>
+      <w:r>
+        <w:rPr>
+          <w:rFonts w:cstheme="minorHAnsi"/>
+          <w:lang w:val="es-AR"/>
+        </w:rPr>
+        <w:t>mandoras</w:t>
+      </w:r>
+      <w:proofErr w:type="spellEnd"/>
+      <w:r>
+        <w:rPr>
+          <w:rFonts w:cstheme="minorHAnsi"/>
+          <w:lang w:val="es-AR"/>
+        </w:rPr>
+        <w:t xml:space="preserve"> requeridas” el usuario pierde el nivel.</w:t>
       </w:r>
     </w:p>
     <w:p>
@@ -703,7 +791,23 @@
           <w:lang w:val="es-AR"/>
         </w:rPr>
         <w:lastRenderedPageBreak/>
-        <w:t>Existe también una bonificación por combos, producidas por una racha de cultivación de mandoras en buen estado.</w:t>
+        <w:t xml:space="preserve">Existe también una bonificación por combos, producidas por una racha de cultivación de </w:t>
+      </w:r>
+      <w:proofErr w:type="spellStart"/>
+      <w:r>
+        <w:rPr>
+          <w:rFonts w:cstheme="minorHAnsi"/>
+          <w:lang w:val="es-AR"/>
+        </w:rPr>
+        <w:t>mandoras</w:t>
+      </w:r>
+      <w:proofErr w:type="spellEnd"/>
+      <w:r>
+        <w:rPr>
+          <w:rFonts w:cstheme="minorHAnsi"/>
+          <w:lang w:val="es-AR"/>
+        </w:rPr>
+        <w:t xml:space="preserve"> en buen estado.</w:t>
       </w:r>
     </w:p>
     <w:p>
@@ -783,7 +887,7 @@
                     </pic:cNvPicPr>
                   </pic:nvPicPr>
                   <pic:blipFill>
-                    <a:blip r:embed="rId11" cstate="print">
+                    <a:blip r:embed="rId10" cstate="print">
                       <a:extLst>
                         <a:ext uri="{28A0092B-C50C-407E-A947-70E740481C1C}">
                           <a14:useLocalDpi xmlns:a14="http://schemas.microsoft.com/office/drawing/2010/main" val="0"/>
@@ -970,17 +1074,30 @@
     <w:p>
       <w:pPr>
         <w:rPr>
-          <w:u w:val="single"/>
-          <w:lang w:val="es-AR"/>
-        </w:rPr>
-      </w:pPr>
-      <w:r>
-        <w:rPr>
-          <w:lang w:val="es-AR"/>
-        </w:rPr>
-        <w:t>Drag flores (</w:t>
-      </w:r>
-      <w:hyperlink r:id="rId12" w:history="1">
+          <w:lang w:val="es-AR"/>
+        </w:rPr>
+      </w:pPr>
+      <w:proofErr w:type="spellStart"/>
+      <w:r>
+        <w:rPr>
+          <w:lang w:val="es-AR"/>
+        </w:rPr>
+        <w:t>Swipe</w:t>
+      </w:r>
+      <w:proofErr w:type="spellEnd"/>
+      <w:r>
+        <w:rPr>
+          <w:lang w:val="es-AR"/>
+        </w:rPr>
+        <w:t xml:space="preserve"> up</w:t>
+      </w:r>
+      <w:r>
+        <w:rPr>
+          <w:lang w:val="es-AR"/>
+        </w:rPr>
+        <w:t xml:space="preserve"> flores (</w:t>
+      </w:r>
+      <w:hyperlink r:id="rId11" w:history="1">
         <w:r>
           <w:rPr>
             <w:rStyle w:val="Hipervnculo"/>
@@ -995,6 +1112,56 @@
         </w:rPr>
         <w:t>)</w:t>
       </w:r>
+    </w:p>
+    <w:p>
+      <w:pPr>
+        <w:rPr>
+          <w:lang w:val="es-AR"/>
+        </w:rPr>
+      </w:pPr>
+      <w:proofErr w:type="spellStart"/>
+      <w:r>
+        <w:rPr>
+          <w:lang w:val="es-AR"/>
+        </w:rPr>
+        <w:t>Signal</w:t>
+      </w:r>
+      <w:proofErr w:type="spellEnd"/>
+      <w:r>
+        <w:rPr>
+          <w:lang w:val="es-AR"/>
+        </w:rPr>
+        <w:t xml:space="preserve"> </w:t>
+      </w:r>
+      <w:proofErr w:type="spellStart"/>
+      <w:r>
+        <w:rPr>
+          <w:lang w:val="es-AR"/>
+        </w:rPr>
+        <w:t>picked</w:t>
+      </w:r>
+      <w:proofErr w:type="spellEnd"/>
+    </w:p>
+    <w:p>
+      <w:pPr>
+        <w:rPr>
+          <w:lang w:val="es-AR"/>
+        </w:rPr>
+      </w:pPr>
+      <w:r>
+        <w:rPr>
+          <w:lang w:val="es-AR"/>
+        </w:rPr>
+        <w:t>Implementación de señales de animación</w:t>
+      </w:r>
+    </w:p>
+    <w:p>
+      <w:pPr>
+        <w:rPr>
+          <w:u w:val="single"/>
+          <w:lang w:val="es-AR"/>
+        </w:rPr>
+      </w:pPr>
     </w:p>
     <w:p>
       <w:pPr>

</xml_diff>